<commit_message>
Finished Maquette and base Excel document
</commit_message>
<xml_diff>
--- a/C61/Phase 1/Mandat.docx
+++ b/C61/Phase 1/Mandat.docx
@@ -4,7 +4,7 @@
   <w:body>
     <w:p>
       <w:pPr>
-        <w:jc w:val="center"/>
+        <w:jc w:val="both"/>
         <w:rPr>
           <w:rFonts w:cstheme="majorHAnsi"/>
         </w:rPr>
@@ -12,7 +12,7 @@
     </w:p>
     <w:p>
       <w:pPr>
-        <w:jc w:val="center"/>
+        <w:jc w:val="both"/>
         <w:rPr>
           <w:rFonts w:cstheme="majorHAnsi"/>
         </w:rPr>
@@ -230,33 +230,13 @@
           <w:b/>
         </w:rPr>
       </w:pPr>
-      <w:sdt>
-        <w:sdtPr>
-          <w:rPr>
-            <w:rFonts w:cstheme="majorHAnsi"/>
-            <w:b/>
-          </w:rPr>
-          <w:alias w:val="Sous-titre"/>
-          <w:tag w:val="Sous-titre"/>
-          <w:id w:val="1293397740"/>
-          <w:placeholder>
-            <w:docPart w:val="F6F37545C52A46DD91A5945AF9A8F41E"/>
-          </w:placeholder>
-          <w:temporary/>
-          <w:showingPlcHdr/>
-        </w:sdtPr>
-        <w:sdtEndPr/>
-        <w:sdtContent>
-          <w:r>
-            <w:rPr>
-              <w:rFonts w:cstheme="majorHAnsi"/>
-              <w:b/>
-              <w:highlight w:val="lightGray"/>
-            </w:rPr>
-            <w:t>Sous-titre si nécessaire</w:t>
-          </w:r>
-        </w:sdtContent>
-      </w:sdt>
+      <w:r>
+        <w:rPr>
+          <w:rFonts w:cstheme="majorHAnsi"/>
+          <w:b/>
+        </w:rPr>
+        <w:t>Application Web</w:t>
+      </w:r>
     </w:p>
     <w:p>
       <w:pPr>
@@ -394,6 +374,7 @@
     </w:p>
     <w:p>
       <w:pPr>
+        <w:jc w:val="center"/>
         <w:rPr>
           <w:rFonts w:asciiTheme="majorHAnsi" w:hAnsiTheme="majorHAnsi" w:cstheme="majorHAnsi"/>
         </w:rPr>
@@ -634,13 +615,13 @@
           <w:r>
             <w:fldChar w:fldCharType="separate"/>
           </w:r>
-          <w:hyperlink w:anchor="_Toc64885343" w:history="1">
+          <w:hyperlink w:anchor="_Toc65156536" w:history="1">
             <w:r>
               <w:rPr>
                 <w:rStyle w:val="Hyperlink"/>
                 <w:noProof/>
               </w:rPr>
-              <w:t>Présentation générale</w:t>
+              <w:t>Objectif</w:t>
             </w:r>
             <w:r>
               <w:rPr>
@@ -661,7 +642,7 @@
                 <w:noProof/>
                 <w:webHidden/>
               </w:rPr>
-              <w:instrText xml:space="preserve"> PAGEREF _Toc64885343 \h </w:instrText>
+              <w:instrText xml:space="preserve"> PAGEREF _Toc65156536 \h </w:instrText>
             </w:r>
             <w:r>
               <w:rPr>
@@ -706,13 +687,13 @@
               <w:lang w:val="en-CA" w:eastAsia="en-CA"/>
             </w:rPr>
           </w:pPr>
-          <w:hyperlink w:anchor="_Toc64885344" w:history="1">
+          <w:hyperlink w:anchor="_Toc65156537" w:history="1">
             <w:r>
               <w:rPr>
                 <w:rStyle w:val="Hyperlink"/>
                 <w:noProof/>
               </w:rPr>
-              <w:t>Présentation détaillée</w:t>
+              <w:t>Description Du Mandat</w:t>
             </w:r>
             <w:r>
               <w:rPr>
@@ -733,7 +714,7 @@
                 <w:noProof/>
                 <w:webHidden/>
               </w:rPr>
-              <w:instrText xml:space="preserve"> PAGEREF _Toc64885344 \h </w:instrText>
+              <w:instrText xml:space="preserve"> PAGEREF _Toc65156537 \h </w:instrText>
             </w:r>
             <w:r>
               <w:rPr>
@@ -778,7 +759,7 @@
               <w:lang w:val="en-CA" w:eastAsia="en-CA"/>
             </w:rPr>
           </w:pPr>
-          <w:hyperlink w:anchor="_Toc64885345" w:history="1">
+          <w:hyperlink w:anchor="_Toc65156538" w:history="1">
             <w:r>
               <w:rPr>
                 <w:rStyle w:val="Hyperlink"/>
@@ -805,7 +786,7 @@
                 <w:noProof/>
                 <w:webHidden/>
               </w:rPr>
-              <w:instrText xml:space="preserve"> PAGEREF _Toc64885345 \h </w:instrText>
+              <w:instrText xml:space="preserve"> PAGEREF _Toc65156538 \h </w:instrText>
             </w:r>
             <w:r>
               <w:rPr>
@@ -850,13 +831,13 @@
               <w:lang w:val="en-CA" w:eastAsia="en-CA"/>
             </w:rPr>
           </w:pPr>
-          <w:hyperlink w:anchor="_Toc64885346" w:history="1">
+          <w:hyperlink w:anchor="_Toc65156539" w:history="1">
             <w:r>
               <w:rPr>
                 <w:rStyle w:val="Hyperlink"/>
                 <w:noProof/>
               </w:rPr>
-              <w:t>Différents langages</w:t>
+              <w:t>Langages</w:t>
             </w:r>
             <w:r>
               <w:rPr>
@@ -877,7 +858,7 @@
                 <w:noProof/>
                 <w:webHidden/>
               </w:rPr>
-              <w:instrText xml:space="preserve"> PAGEREF _Toc64885346 \h </w:instrText>
+              <w:instrText xml:space="preserve"> PAGEREF _Toc65156539 \h </w:instrText>
             </w:r>
             <w:r>
               <w:rPr>
@@ -922,7 +903,7 @@
               <w:lang w:val="en-CA" w:eastAsia="en-CA"/>
             </w:rPr>
           </w:pPr>
-          <w:hyperlink w:anchor="_Toc64885347" w:history="1">
+          <w:hyperlink w:anchor="_Toc65156540" w:history="1">
             <w:r>
               <w:rPr>
                 <w:rStyle w:val="Hyperlink"/>
@@ -949,7 +930,7 @@
                 <w:noProof/>
                 <w:webHidden/>
               </w:rPr>
-              <w:instrText xml:space="preserve"> PAGEREF _Toc64885347 \h </w:instrText>
+              <w:instrText xml:space="preserve"> PAGEREF _Toc65156540 \h </w:instrText>
             </w:r>
             <w:r>
               <w:rPr>
@@ -994,7 +975,7 @@
               <w:lang w:val="en-CA" w:eastAsia="en-CA"/>
             </w:rPr>
           </w:pPr>
-          <w:hyperlink w:anchor="_Toc64885348" w:history="1">
+          <w:hyperlink w:anchor="_Toc65156541" w:history="1">
             <w:r>
               <w:rPr>
                 <w:rStyle w:val="Hyperlink"/>
@@ -1021,7 +1002,7 @@
                 <w:noProof/>
                 <w:webHidden/>
               </w:rPr>
-              <w:instrText xml:space="preserve"> PAGEREF _Toc64885348 \h </w:instrText>
+              <w:instrText xml:space="preserve"> PAGEREF _Toc65156541 \h </w:instrText>
             </w:r>
             <w:r>
               <w:rPr>
@@ -1066,7 +1047,7 @@
               <w:lang w:val="en-CA" w:eastAsia="en-CA"/>
             </w:rPr>
           </w:pPr>
-          <w:hyperlink w:anchor="_Toc64885349" w:history="1">
+          <w:hyperlink w:anchor="_Toc65156542" w:history="1">
             <w:r>
               <w:rPr>
                 <w:rStyle w:val="Hyperlink"/>
@@ -1093,7 +1074,7 @@
                 <w:noProof/>
                 <w:webHidden/>
               </w:rPr>
-              <w:instrText xml:space="preserve"> PAGEREF _Toc64885349 \h </w:instrText>
+              <w:instrText xml:space="preserve"> PAGEREF _Toc65156542 \h </w:instrText>
             </w:r>
             <w:r>
               <w:rPr>
@@ -1138,7 +1119,7 @@
               <w:lang w:val="en-CA" w:eastAsia="en-CA"/>
             </w:rPr>
           </w:pPr>
-          <w:hyperlink w:anchor="_Toc64885350" w:history="1">
+          <w:hyperlink w:anchor="_Toc65156543" w:history="1">
             <w:r>
               <w:rPr>
                 <w:rStyle w:val="Hyperlink"/>
@@ -1165,7 +1146,7 @@
                 <w:noProof/>
                 <w:webHidden/>
               </w:rPr>
-              <w:instrText xml:space="preserve"> PAGEREF _Toc64885350 \h </w:instrText>
+              <w:instrText xml:space="preserve"> PAGEREF _Toc65156543 \h </w:instrText>
             </w:r>
             <w:r>
               <w:rPr>
@@ -1210,7 +1191,7 @@
               <w:lang w:val="en-CA" w:eastAsia="en-CA"/>
             </w:rPr>
           </w:pPr>
-          <w:hyperlink w:anchor="_Toc64885351" w:history="1">
+          <w:hyperlink w:anchor="_Toc65156544" w:history="1">
             <w:r>
               <w:rPr>
                 <w:rStyle w:val="Hyperlink"/>
@@ -1237,7 +1218,7 @@
                 <w:noProof/>
                 <w:webHidden/>
               </w:rPr>
-              <w:instrText xml:space="preserve"> PAGEREF _Toc64885351 \h </w:instrText>
+              <w:instrText xml:space="preserve"> PAGEREF _Toc65156544 \h </w:instrText>
             </w:r>
             <w:r>
               <w:rPr>
@@ -1282,7 +1263,7 @@
               <w:lang w:val="en-CA" w:eastAsia="en-CA"/>
             </w:rPr>
           </w:pPr>
-          <w:hyperlink w:anchor="_Toc64885352" w:history="1">
+          <w:hyperlink w:anchor="_Toc65156545" w:history="1">
             <w:r>
               <w:rPr>
                 <w:rStyle w:val="Hyperlink"/>
@@ -1309,7 +1290,7 @@
                 <w:noProof/>
                 <w:webHidden/>
               </w:rPr>
-              <w:instrText xml:space="preserve"> PAGEREF _Toc64885352 \h </w:instrText>
+              <w:instrText xml:space="preserve"> PAGEREF _Toc65156545 \h </w:instrText>
             </w:r>
             <w:r>
               <w:rPr>
@@ -1329,7 +1310,7 @@
                 <w:noProof/>
                 <w:webHidden/>
               </w:rPr>
-              <w:t>2</w:t>
+              <w:t>3</w:t>
             </w:r>
             <w:r>
               <w:rPr>
@@ -1354,7 +1335,7 @@
               <w:lang w:val="en-CA" w:eastAsia="en-CA"/>
             </w:rPr>
           </w:pPr>
-          <w:hyperlink w:anchor="_Toc64885353" w:history="1">
+          <w:hyperlink w:anchor="_Toc65156546" w:history="1">
             <w:r>
               <w:rPr>
                 <w:rStyle w:val="Hyperlink"/>
@@ -1381,7 +1362,7 @@
                 <w:noProof/>
                 <w:webHidden/>
               </w:rPr>
-              <w:instrText xml:space="preserve"> PAGEREF _Toc64885353 \h </w:instrText>
+              <w:instrText xml:space="preserve"> PAGEREF _Toc65156546 \h </w:instrText>
             </w:r>
             <w:r>
               <w:rPr>
@@ -1401,7 +1382,7 @@
                 <w:noProof/>
                 <w:webHidden/>
               </w:rPr>
-              <w:t>2</w:t>
+              <w:t>3</w:t>
             </w:r>
             <w:r>
               <w:rPr>
@@ -1426,7 +1407,7 @@
               <w:lang w:val="en-CA" w:eastAsia="en-CA"/>
             </w:rPr>
           </w:pPr>
-          <w:hyperlink w:anchor="_Toc64885354" w:history="1">
+          <w:hyperlink w:anchor="_Toc65156547" w:history="1">
             <w:r>
               <w:rPr>
                 <w:rStyle w:val="Hyperlink"/>
@@ -1453,7 +1434,7 @@
                 <w:noProof/>
                 <w:webHidden/>
               </w:rPr>
-              <w:instrText xml:space="preserve"> PAGEREF _Toc64885354 \h </w:instrText>
+              <w:instrText xml:space="preserve"> PAGEREF _Toc65156547 \h </w:instrText>
             </w:r>
             <w:r>
               <w:rPr>
@@ -1473,7 +1454,7 @@
                 <w:noProof/>
                 <w:webHidden/>
               </w:rPr>
-              <w:t>2</w:t>
+              <w:t>3</w:t>
             </w:r>
             <w:r>
               <w:rPr>
@@ -1486,149 +1467,8 @@
         </w:p>
         <w:p>
           <w:pPr>
-            <w:pStyle w:val="TOC1"/>
-            <w:tabs>
-              <w:tab w:val="right" w:leader="dot" w:pos="8630"/>
-            </w:tabs>
-            <w:rPr>
-              <w:rFonts w:asciiTheme="minorHAnsi" w:eastAsiaTheme="minorEastAsia" w:hAnsiTheme="minorHAnsi" w:cstheme="minorBidi"/>
-              <w:noProof/>
-              <w:sz w:val="22"/>
-              <w:szCs w:val="22"/>
-              <w:lang w:val="en-CA" w:eastAsia="en-CA"/>
-            </w:rPr>
+            <w:jc w:val="both"/>
           </w:pPr>
-          <w:hyperlink w:anchor="_Toc64885355" w:history="1">
-            <w:r>
-              <w:rPr>
-                <w:rStyle w:val="Hyperlink"/>
-                <w:noProof/>
-              </w:rPr>
-              <w:t>Annexe</w:t>
-            </w:r>
-            <w:r>
-              <w:rPr>
-                <w:noProof/>
-                <w:webHidden/>
-              </w:rPr>
-              <w:tab/>
-            </w:r>
-            <w:r>
-              <w:rPr>
-                <w:noProof/>
-                <w:webHidden/>
-              </w:rPr>
-              <w:fldChar w:fldCharType="begin"/>
-            </w:r>
-            <w:r>
-              <w:rPr>
-                <w:noProof/>
-                <w:webHidden/>
-              </w:rPr>
-              <w:instrText xml:space="preserve"> PAGEREF _Toc64885355 \h </w:instrText>
-            </w:r>
-            <w:r>
-              <w:rPr>
-                <w:noProof/>
-                <w:webHidden/>
-              </w:rPr>
-            </w:r>
-            <w:r>
-              <w:rPr>
-                <w:noProof/>
-                <w:webHidden/>
-              </w:rPr>
-              <w:fldChar w:fldCharType="separate"/>
-            </w:r>
-            <w:r>
-              <w:rPr>
-                <w:noProof/>
-                <w:webHidden/>
-              </w:rPr>
-              <w:t>3</w:t>
-            </w:r>
-            <w:r>
-              <w:rPr>
-                <w:noProof/>
-                <w:webHidden/>
-              </w:rPr>
-              <w:fldChar w:fldCharType="end"/>
-            </w:r>
-          </w:hyperlink>
-        </w:p>
-        <w:p>
-          <w:pPr>
-            <w:pStyle w:val="TOC1"/>
-            <w:tabs>
-              <w:tab w:val="right" w:leader="dot" w:pos="8630"/>
-            </w:tabs>
-            <w:rPr>
-              <w:rFonts w:asciiTheme="minorHAnsi" w:eastAsiaTheme="minorEastAsia" w:hAnsiTheme="minorHAnsi" w:cstheme="minorBidi"/>
-              <w:noProof/>
-              <w:sz w:val="22"/>
-              <w:szCs w:val="22"/>
-              <w:lang w:val="en-CA" w:eastAsia="en-CA"/>
-            </w:rPr>
-          </w:pPr>
-          <w:hyperlink w:anchor="_Toc64885356" w:history="1">
-            <w:r>
-              <w:rPr>
-                <w:rStyle w:val="Hyperlink"/>
-                <w:noProof/>
-              </w:rPr>
-              <w:t>Médiagraphie</w:t>
-            </w:r>
-            <w:r>
-              <w:rPr>
-                <w:noProof/>
-                <w:webHidden/>
-              </w:rPr>
-              <w:tab/>
-            </w:r>
-            <w:r>
-              <w:rPr>
-                <w:noProof/>
-                <w:webHidden/>
-              </w:rPr>
-              <w:fldChar w:fldCharType="begin"/>
-            </w:r>
-            <w:r>
-              <w:rPr>
-                <w:noProof/>
-                <w:webHidden/>
-              </w:rPr>
-              <w:instrText xml:space="preserve"> PAGEREF _Toc64885356 \h </w:instrText>
-            </w:r>
-            <w:r>
-              <w:rPr>
-                <w:noProof/>
-                <w:webHidden/>
-              </w:rPr>
-            </w:r>
-            <w:r>
-              <w:rPr>
-                <w:noProof/>
-                <w:webHidden/>
-              </w:rPr>
-              <w:fldChar w:fldCharType="separate"/>
-            </w:r>
-            <w:r>
-              <w:rPr>
-                <w:noProof/>
-                <w:webHidden/>
-              </w:rPr>
-              <w:t>4</w:t>
-            </w:r>
-            <w:r>
-              <w:rPr>
-                <w:noProof/>
-                <w:webHidden/>
-              </w:rPr>
-              <w:fldChar w:fldCharType="end"/>
-            </w:r>
-          </w:hyperlink>
-        </w:p>
-        <w:p>
           <w:r>
             <w:rPr>
               <w:b/>
@@ -1655,10 +1495,10 @@
       <w:pPr>
         <w:pStyle w:val="Heading1"/>
       </w:pPr>
-      <w:bookmarkStart w:id="0" w:name="_Toc64885343"/>
+      <w:bookmarkStart w:id="0" w:name="_Toc65156536"/>
       <w:r>
         <w:lastRenderedPageBreak/>
-        <w:t>Présentation générale</w:t>
+        <w:t>Objectif</w:t>
       </w:r>
       <w:bookmarkEnd w:id="0"/>
     </w:p>
@@ -1679,9 +1519,12 @@
       <w:pPr>
         <w:pStyle w:val="Heading1"/>
       </w:pPr>
-      <w:bookmarkStart w:id="1" w:name="_Toc64885344"/>
-      <w:r>
-        <w:t>Présentation détaillée</w:t>
+      <w:bookmarkStart w:id="1" w:name="_Toc65156537"/>
+      <w:r>
+        <w:t>Description</w:t>
+      </w:r>
+      <w:r>
+        <w:t xml:space="preserve"> Du Mandat</w:t>
       </w:r>
       <w:bookmarkEnd w:id="1"/>
     </w:p>
@@ -1689,41 +1532,84 @@
       <w:pPr>
         <w:pStyle w:val="Heading2"/>
       </w:pPr>
-      <w:bookmarkStart w:id="2" w:name="_Toc64885345"/>
+      <w:bookmarkStart w:id="2" w:name="_Toc65156538"/>
       <w:r>
         <w:t>Fonctionnalités</w:t>
       </w:r>
       <w:bookmarkEnd w:id="2"/>
     </w:p>
-    <w:p/>
     <w:p>
       <w:pPr>
         <w:pStyle w:val="Heading3"/>
       </w:pPr>
-      <w:bookmarkStart w:id="3" w:name="_Toc64885346"/>
-      <w:r>
-        <w:t>Différents langages</w:t>
+      <w:bookmarkStart w:id="3" w:name="_Toc65156539"/>
+      <w:r>
+        <w:t>L</w:t>
+      </w:r>
+      <w:r>
+        <w:t>angages</w:t>
       </w:r>
       <w:bookmarkEnd w:id="3"/>
     </w:p>
-    <w:p/>
-    <w:p/>
+    <w:p>
+      <w:r>
+        <w:t>Shift va posséder trois langages différents au lancement</w:t>
+      </w:r>
+      <w:r>
+        <w:t>. Il sera possible pour un utilisateur d’ajouter un langage personnalisé. Des instructions sur le comment sera dans une bulle sur la page en question.</w:t>
+      </w:r>
+    </w:p>
+    <w:p>
+      <w:pPr>
+        <w:jc w:val="both"/>
+      </w:pPr>
+    </w:p>
     <w:p>
       <w:pPr>
         <w:pStyle w:val="Heading3"/>
       </w:pPr>
-      <w:bookmarkStart w:id="4" w:name="_Toc64885347"/>
+      <w:bookmarkStart w:id="4" w:name="_Toc65156540"/>
       <w:r>
         <w:t>Difficulté</w:t>
       </w:r>
       <w:bookmarkEnd w:id="4"/>
     </w:p>
-    <w:p/>
+    <w:p>
+      <w:r>
+        <w:t>Il est important d’offrir à l’utilisateur une courbe de difficulté</w:t>
+      </w:r>
+      <w:r>
+        <w:t xml:space="preserve"> à nos utilisateurs</w:t>
+      </w:r>
+      <w:r>
+        <w:t>. C’est pour cette raison que nous offrons trois difficultés</w:t>
+      </w:r>
+      <w:r>
+        <w:t xml:space="preserve"> soit « Facile, Moyen et Difficile ».</w:t>
+      </w:r>
+      <w:r>
+        <w:t xml:space="preserve"> La difficulté va avoir une influence sur la difficulté des mots </w:t>
+      </w:r>
+      <w:r>
+        <w:t>choisis</w:t>
+      </w:r>
+      <w:r>
+        <w:t xml:space="preserve"> par le systè</w:t>
+      </w:r>
+      <w:r>
+        <w:t>me. Une difficulté plus bas va avoir des expressions simples et courtes tandis que plus haut, les expressions seront plus complexes et longues.</w:t>
+      </w:r>
+    </w:p>
+    <w:p>
+      <w:pPr>
+        <w:jc w:val="both"/>
+      </w:pPr>
+    </w:p>
     <w:p>
       <w:pPr>
         <w:pStyle w:val="Heading3"/>
       </w:pPr>
-      <w:bookmarkStart w:id="5" w:name="_Toc64885348"/>
+      <w:bookmarkStart w:id="5" w:name="_Toc65156541"/>
       <w:r>
         <w:t>Historique</w:t>
       </w:r>
@@ -1733,6 +1619,9 @@
       <w:pPr>
         <w:jc w:val="both"/>
       </w:pPr>
+      <w:r>
+        <w:t>Il est important pour un utilisateur de conserver ces performances à travers le temps. Pour cette raison, il est possible de voir sous force de tableau, les performances des parties précédentes. D’autres informations pertinentes seront sur cette page.</w:t>
+      </w:r>
     </w:p>
     <w:p>
       <w:pPr>
@@ -1743,30 +1632,51 @@
       <w:pPr>
         <w:pStyle w:val="Heading2"/>
       </w:pPr>
-      <w:bookmarkStart w:id="6" w:name="_Toc64885349"/>
+      <w:bookmarkStart w:id="6" w:name="_Toc65156542"/>
       <w:r>
         <w:t>Mode de jeux</w:t>
       </w:r>
       <w:bookmarkEnd w:id="6"/>
     </w:p>
-    <w:p/>
     <w:p>
       <w:pPr>
         <w:pStyle w:val="Heading3"/>
       </w:pPr>
-      <w:bookmarkStart w:id="7" w:name="_Toc64885350"/>
+      <w:bookmarkStart w:id="7" w:name="_Toc65156543"/>
       <w:r>
         <w:t>Traditionnel</w:t>
       </w:r>
       <w:bookmarkEnd w:id="7"/>
     </w:p>
     <w:p>
-      <w:r>
-        <w:t>C’est le mode standard du site. On peut le comparer à des exercices tandis que le mode aventure est l’examen. Au moment que l’utilisateur à choisi son langage et sa difficulté, il va devoir écrire 10 expressions le plus rapidement possible. Ces expressions peuvent varier d’un simple mot à plusieurs mots.</w:t>
-      </w:r>
-    </w:p>
-    <w:p/>
-    <w:p>
+      <w:pPr>
+        <w:jc w:val="both"/>
+      </w:pPr>
+      <w:r>
+        <w:t xml:space="preserve">C’est le mode standard du site. On peut le comparer à des exercices tandis que le mode aventure est l’examen. Au moment que l’utilisateur </w:t>
+      </w:r>
+      <w:proofErr w:type="spellStart"/>
+      <w:r>
+        <w:t>à</w:t>
+      </w:r>
+      <w:proofErr w:type="spellEnd"/>
+      <w:r>
+        <w:t xml:space="preserve"> choisi son langage et sa difficulté, il </w:t>
+      </w:r>
+      <w:r>
+        <w:lastRenderedPageBreak/>
+        <w:t>va devoir écrire 10 expressions le plus rapidement possible. Ces expressions peuvent varier d’un simple mot à plusieurs mots.</w:t>
+      </w:r>
+    </w:p>
+    <w:p>
+      <w:pPr>
+        <w:jc w:val="both"/>
+      </w:pPr>
+    </w:p>
+    <w:p>
+      <w:pPr>
+        <w:jc w:val="both"/>
+      </w:pPr>
       <w:r>
         <w:t xml:space="preserve">Selon la touche appuyée par l’utilisateur, la lettre en question va changer de couleur selon la réponse. Si c’est la bonne réponse, la lettre va devenir vert alors que si elle était erronée, elle va devenir rouge. Dans le but de ne pas punir le joueur, il est possible d’effacer une mauvaise réponse pour écrire la bonne. Cependant, celle-ci ne sera pas vert, mais jaune pour </w:t>
       </w:r>
@@ -1777,8 +1687,15 @@
         <w:t xml:space="preserve"> qu’il y a eu une erreur, mais elle a été corrigée.</w:t>
       </w:r>
     </w:p>
-    <w:p/>
-    <w:p>
+    <w:p>
+      <w:pPr>
+        <w:jc w:val="both"/>
+      </w:pPr>
+    </w:p>
+    <w:p>
+      <w:pPr>
+        <w:jc w:val="both"/>
+      </w:pPr>
       <w:r>
         <w:t xml:space="preserve">Pendant une partie, on </w:t>
       </w:r>
@@ -1792,6 +1709,9 @@
         <w:t xml:space="preserve"> qui permettent de comparer les performances de l’utilisateur</w:t>
       </w:r>
       <w:r>
+        <w:t xml:space="preserve"> soit le « CPM » et la durée totale de l’exercice</w:t>
+      </w:r>
+      <w:r>
         <w:t>. Dans un premier temps, le « CPM, Caractère Par Minute »</w:t>
       </w:r>
       <w:r>
@@ -1804,7 +1724,13 @@
         <w:t>.</w:t>
       </w:r>
       <w:r>
-        <w:t xml:space="preserve"> On veut habituer le programmeur à utiliser des touches qui sont souvent oubliées par les autres comme les « </w:t>
+        <w:t xml:space="preserve"> On veut habituer le programmeur à utiliser des touches qui sont souvent oubliées par </w:t>
+      </w:r>
+      <w:r>
+        <w:t>le commun des mortels</w:t>
+      </w:r>
+      <w:r>
+        <w:t xml:space="preserve"> comme les « </w:t>
       </w:r>
       <w:r>
         <w:t>[</w:t>
@@ -1837,8 +1763,15 @@
         <w:t xml:space="preserve"> qui nous donner une idée de la progression de l’utilisateur à travers les différents exercices.</w:t>
       </w:r>
     </w:p>
-    <w:p/>
-    <w:p>
+    <w:p>
+      <w:pPr>
+        <w:jc w:val="both"/>
+      </w:pPr>
+    </w:p>
+    <w:p>
+      <w:pPr>
+        <w:jc w:val="both"/>
+      </w:pPr>
       <w:r>
         <w:t xml:space="preserve">Une autre particularité de ce mode est une petite assistance pour aider l’utilisateur. Il va y avoir une image d’un clavier avec la touche à appuyer </w:t>
       </w:r>
@@ -1853,18 +1786,43 @@
       <w:pPr>
         <w:pStyle w:val="Heading3"/>
       </w:pPr>
-      <w:bookmarkStart w:id="8" w:name="_Toc64885351"/>
+      <w:bookmarkStart w:id="8" w:name="_Toc65156544"/>
       <w:r>
         <w:t>Aventure</w:t>
       </w:r>
       <w:bookmarkEnd w:id="8"/>
     </w:p>
-    <w:p/>
+    <w:p>
+      <w:pPr>
+        <w:jc w:val="both"/>
+      </w:pPr>
+      <w:r>
+        <w:t>Le mode aventure est un mode de jeu plus dynamique et vérifie les connaissances de</w:t>
+      </w:r>
+      <w:r>
+        <w:t xml:space="preserve"> l’utilisateur parmi</w:t>
+      </w:r>
+      <w:r>
+        <w:t xml:space="preserve"> tous les langages disponibles dans le jeu. Le joueur sera toujours l’entité dans la partie gauche de l’écran tandis que les ennemis seront sur la droite. Au moment que le joueur rencontre un ennemi, les deux entités arrêtent et un mot va apparait au-dessus de la tête de l’ennemi. Comme dans le mode traditionnel, le joueur doit écrire le plus rapidement possible les caractères demandés. S’il fait une erreur ou qu’il prend trop de </w:t>
+      </w:r>
+      <w:r>
+        <w:lastRenderedPageBreak/>
+        <w:t>temps pour écrire, il va perdre 1 point de vie. Au départ, il possède 3 points de vie. Il sera possible de regagner des points de vie en changeant de niveau. Le score sera le point d’arrivé moins le point de départ. Le joueur va se déplacer par lui-même vers la droite jusqu’au moment qu’il trouve un ennemi</w:t>
+      </w:r>
+      <w:r>
+        <w:t>. Ces ennemis vont apparaitre à un rythme régulier selon la distance du joueur. Le début va être plus simple que trois niveaux après. À la fin de la partie, certaines informations vont être sauvegarder pour pouvoir faire des comparaisons et permettre à l’utilisateur d’analyser ses performances.</w:t>
+      </w:r>
+    </w:p>
+    <w:p>
+      <w:pPr>
+        <w:jc w:val="both"/>
+      </w:pPr>
+    </w:p>
     <w:p>
       <w:pPr>
         <w:pStyle w:val="Heading1"/>
       </w:pPr>
-      <w:bookmarkStart w:id="9" w:name="_Toc64885352"/>
+      <w:bookmarkStart w:id="9" w:name="_Toc65156545"/>
       <w:r>
         <w:t>Contraintes applicatives du projet</w:t>
       </w:r>
@@ -1874,6 +1832,12 @@
       <w:pPr>
         <w:jc w:val="both"/>
       </w:pPr>
+      <w:r>
+        <w:t>Dans un premier temps, il est nécessaire pour les utilisateurs de se connecter avec un compte. Il leur faudra donc un nom d’utilisateur et un mot de passe. Le processus n’est pas complexe cependant, ce sont des informations supplémentaires qu’ils doivent se souvenir pour conserver leurs historiques et préférences de langage. Dans un deuxième temps, l’entièreté du site est dépendant des langages qui se trouvent dans la base de données. Dans un cas exceptionnel ou un problème survient sur ces informations telle qu’une corruption, le site n’aurait pas d’activités disponibles.</w:t>
+      </w:r>
+      <w:r>
+        <w:t xml:space="preserve"> Il est possible d’avoir des mesures de protection pour éviter cette situation.</w:t>
+      </w:r>
     </w:p>
     <w:p>
       <w:pPr>
@@ -1883,17 +1847,17 @@
     <w:p>
       <w:pPr>
         <w:pStyle w:val="Heading1"/>
-        <w:rPr>
-          <w:rStyle w:val="SubtleEmphasis"/>
-          <w:i w:val="0"/>
-          <w:iCs w:val="0"/>
-        </w:rPr>
-      </w:pPr>
-      <w:bookmarkStart w:id="10" w:name="_Toc64885353"/>
+      </w:pPr>
+      <w:bookmarkStart w:id="10" w:name="_Toc65156546"/>
       <w:r>
         <w:t>Plateforme ciblée</w:t>
       </w:r>
       <w:bookmarkEnd w:id="10"/>
+    </w:p>
+    <w:p>
+      <w:r>
+        <w:t>On recherche à avoir une application qui est facile d’accès et disponible sur différentes plateformes. Shift sera donc un site web. Il sera possible de l’utiliser par un ordinateur et même par appareil mobile.</w:t>
+      </w:r>
     </w:p>
     <w:p>
       <w:pPr>
@@ -1907,7 +1871,7 @@
       <w:pPr>
         <w:pStyle w:val="Heading1"/>
       </w:pPr>
-      <w:bookmarkStart w:id="11" w:name="_Toc64885354"/>
+      <w:bookmarkStart w:id="11" w:name="_Toc65156547"/>
       <w:r>
         <w:t>Conclusion</w:t>
       </w:r>
@@ -1923,128 +1887,19 @@
         </w:rPr>
       </w:pPr>
       <w:r>
-        <w:t>Inscrire votre texte ici.</w:t>
-      </w:r>
-      <w:r>
-        <w:t xml:space="preserve"> </w:t>
-      </w:r>
-      <w:r>
-        <w:t>Inscrire votre texte ici.</w:t>
-      </w:r>
-      <w:r>
-        <w:t xml:space="preserve"> </w:t>
-      </w:r>
-      <w:r>
-        <w:t>Inscrire votre texte ici.</w:t>
-      </w:r>
-      <w:r>
-        <w:t xml:space="preserve"> </w:t>
-      </w:r>
-      <w:r>
-        <w:t>Inscrire votre texte ici.</w:t>
-      </w:r>
-      <w:r>
-        <w:t xml:space="preserve"> </w:t>
-      </w:r>
-    </w:p>
-    <w:p>
-      <w:pPr>
+        <w:t xml:space="preserve">Shift ne cherche pas à révolutionner le monde. Plusieurs sites existent pour aider la dactylographie. Cependant, nous visons un publique cible différent de ces sites-là. </w:t>
+      </w:r>
+    </w:p>
+    <w:p>
+      <w:pPr>
+        <w:spacing w:line="480" w:lineRule="auto"/>
         <w:jc w:val="both"/>
-        <w:rPr>
-          <w:rFonts w:cstheme="majorHAnsi"/>
-        </w:rPr>
-      </w:pPr>
-    </w:p>
-    <w:p>
-      <w:pPr>
-        <w:spacing w:after="200" w:line="276" w:lineRule="auto"/>
+      </w:pPr>
+    </w:p>
+    <w:p>
+      <w:pPr>
+        <w:spacing w:line="480" w:lineRule="auto"/>
         <w:jc w:val="both"/>
-        <w:rPr>
-          <w:smallCaps/>
-          <w:spacing w:val="5"/>
-          <w:sz w:val="36"/>
-          <w:szCs w:val="36"/>
-        </w:rPr>
-      </w:pPr>
-      <w:r>
-        <w:lastRenderedPageBreak/>
-        <w:br w:type="page"/>
-      </w:r>
-    </w:p>
-    <w:p>
-      <w:pPr>
-        <w:pStyle w:val="Heading1"/>
-      </w:pPr>
-      <w:bookmarkStart w:id="12" w:name="_Toc64885355"/>
-      <w:r>
-        <w:lastRenderedPageBreak/>
-        <w:t>Annexe</w:t>
-      </w:r>
-      <w:bookmarkEnd w:id="12"/>
-    </w:p>
-    <w:p>
-      <w:pPr>
-        <w:spacing w:line="240" w:lineRule="auto"/>
-        <w:rPr>
-          <w:rFonts w:cstheme="majorHAnsi"/>
-        </w:rPr>
-      </w:pPr>
-    </w:p>
-    <w:p>
-      <w:pPr>
-        <w:spacing w:line="240" w:lineRule="auto"/>
-        <w:rPr>
-          <w:rFonts w:cstheme="majorHAnsi"/>
-        </w:rPr>
-      </w:pPr>
-    </w:p>
-    <w:p>
-      <w:pPr>
-        <w:spacing w:line="240" w:lineRule="auto"/>
-        <w:rPr>
-          <w:rFonts w:cstheme="majorHAnsi"/>
-        </w:rPr>
-      </w:pPr>
-    </w:p>
-    <w:p>
-      <w:pPr>
-        <w:spacing w:line="240" w:lineRule="auto"/>
-        <w:jc w:val="both"/>
-        <w:rPr>
-          <w:smallCaps/>
-          <w:spacing w:val="5"/>
-          <w:sz w:val="36"/>
-          <w:szCs w:val="36"/>
-        </w:rPr>
-      </w:pPr>
-      <w:r>
-        <w:br w:type="page"/>
-      </w:r>
-    </w:p>
-    <w:p>
-      <w:pPr>
-        <w:pStyle w:val="Heading1"/>
-      </w:pPr>
-      <w:bookmarkStart w:id="13" w:name="_Toc64885356"/>
-      <w:r>
-        <w:lastRenderedPageBreak/>
-        <w:t>Médiagraphie</w:t>
-      </w:r>
-      <w:bookmarkEnd w:id="13"/>
-    </w:p>
-    <w:p>
-      <w:pPr>
-        <w:spacing w:line="480" w:lineRule="auto"/>
-      </w:pPr>
-    </w:p>
-    <w:p>
-      <w:pPr>
-        <w:spacing w:line="480" w:lineRule="auto"/>
-      </w:pPr>
-    </w:p>
-    <w:p>
-      <w:pPr>
-        <w:spacing w:line="480" w:lineRule="auto"/>
       </w:pPr>
     </w:p>
     <w:sectPr>
@@ -2424,6 +2279,7 @@
     <w:lsdException w:name="HTML Sample" w:semiHidden="1" w:unhideWhenUsed="1"/>
     <w:lsdException w:name="HTML Typewriter" w:semiHidden="1" w:unhideWhenUsed="1"/>
     <w:lsdException w:name="HTML Variable" w:semiHidden="1" w:unhideWhenUsed="1"/>
+    <w:lsdException w:name="Normal Table" w:semiHidden="1" w:unhideWhenUsed="1"/>
     <w:lsdException w:name="annotation subject" w:semiHidden="1" w:unhideWhenUsed="1"/>
     <w:lsdException w:name="No List" w:semiHidden="1" w:unhideWhenUsed="1"/>
     <w:lsdException w:name="Outline List 1" w:semiHidden="1" w:unhideWhenUsed="1"/>
@@ -2466,8 +2322,11 @@
     <w:lsdException w:name="Table Contemporary" w:semiHidden="1" w:unhideWhenUsed="1"/>
     <w:lsdException w:name="Table Elegant" w:semiHidden="1" w:unhideWhenUsed="1"/>
     <w:lsdException w:name="Table Professional" w:semiHidden="1" w:unhideWhenUsed="1"/>
+    <w:lsdException w:name="Table Subtle 1" w:semiHidden="1" w:unhideWhenUsed="1"/>
     <w:lsdException w:name="Table Subtle 2" w:semiHidden="1" w:unhideWhenUsed="1"/>
     <w:lsdException w:name="Table Web 1" w:semiHidden="1" w:unhideWhenUsed="1"/>
+    <w:lsdException w:name="Table Web 2" w:semiHidden="1" w:unhideWhenUsed="1"/>
+    <w:lsdException w:name="Table Web 3" w:semiHidden="1" w:unhideWhenUsed="1"/>
     <w:lsdException w:name="Balloon Text" w:semiHidden="1" w:unhideWhenUsed="1"/>
     <w:lsdException w:name="Table Grid" w:uiPriority="59"/>
     <w:lsdException w:name="Table Theme" w:semiHidden="1" w:unhideWhenUsed="1"/>
@@ -3838,37 +3697,6 @@
               <w:highlight w:val="lightGray"/>
             </w:rPr>
             <w:t>TRAVAIL</w:t>
-          </w:r>
-        </w:p>
-      </w:docPartBody>
-    </w:docPart>
-    <w:docPart>
-      <w:docPartPr>
-        <w:name w:val="F6F37545C52A46DD91A5945AF9A8F41E"/>
-        <w:category>
-          <w:name w:val="Général"/>
-          <w:gallery w:val="placeholder"/>
-        </w:category>
-        <w:types>
-          <w:type w:val="bbPlcHdr"/>
-        </w:types>
-        <w:behaviors>
-          <w:behavior w:val="content"/>
-        </w:behaviors>
-        <w:guid w:val="{1FAF0F64-A1EC-4187-9874-54E4ADAFBACB}"/>
-      </w:docPartPr>
-      <w:docPartBody>
-        <w:p>
-          <w:pPr>
-            <w:pStyle w:val="F6F37545C52A46DD91A5945AF9A8F41E6"/>
-          </w:pPr>
-          <w:r>
-            <w:rPr>
-              <w:rFonts w:cstheme="majorHAnsi"/>
-              <w:b/>
-              <w:highlight w:val="lightGray"/>
-            </w:rPr>
-            <w:t>Sous-titre si nécessaire</w:t>
           </w:r>
         </w:p>
       </w:docPartBody>
@@ -4116,7 +3944,7 @@
     <w:charset w:val="00"/>
     <w:family w:val="roman"/>
     <w:pitch w:val="variable"/>
-    <w:sig w:usb0="E0002AFF" w:usb1="C0007843" w:usb2="00000009" w:usb3="00000000" w:csb0="000001FF" w:csb1="00000000"/>
+    <w:sig w:usb0="E0002EFF" w:usb1="C000785B" w:usb2="00000009" w:usb3="00000000" w:csb0="000001FF" w:csb1="00000000"/>
   </w:font>
   <w:font w:name="Courier New">
     <w:panose1 w:val="02070309020205020404"/>
@@ -4144,21 +3972,21 @@
     <w:charset w:val="00"/>
     <w:family w:val="swiss"/>
     <w:pitch w:val="variable"/>
-    <w:sig w:usb0="E0002AFF" w:usb1="C0007843" w:usb2="00000009" w:usb3="00000000" w:csb0="000001FF" w:csb1="00000000"/>
+    <w:sig w:usb0="E0002EFF" w:usb1="C000785B" w:usb2="00000009" w:usb3="00000000" w:csb0="000001FF" w:csb1="00000000"/>
   </w:font>
   <w:font w:name="Calibri">
     <w:panose1 w:val="020F0502020204030204"/>
     <w:charset w:val="00"/>
     <w:family w:val="swiss"/>
     <w:pitch w:val="variable"/>
-    <w:sig w:usb0="E0002AFF" w:usb1="4000ACFF" w:usb2="00000001" w:usb3="00000000" w:csb0="000001FF" w:csb1="00000000"/>
+    <w:sig w:usb0="E4002EFF" w:usb1="C000247B" w:usb2="00000009" w:usb3="00000000" w:csb0="000001FF" w:csb1="00000000"/>
   </w:font>
   <w:font w:name="Calibri Light">
     <w:panose1 w:val="020F0302020204030204"/>
     <w:charset w:val="00"/>
     <w:family w:val="swiss"/>
     <w:pitch w:val="variable"/>
-    <w:sig w:usb0="A0002AEF" w:usb1="4000207B" w:usb2="00000000" w:usb3="00000000" w:csb0="000001FF" w:csb1="00000000"/>
+    <w:sig w:usb0="E4002EFF" w:usb1="C000247B" w:usb2="00000009" w:usb3="00000000" w:csb0="000001FF" w:csb1="00000000"/>
   </w:font>
 </w:fonts>
 </file>
@@ -4181,12 +4009,16 @@
     <w:rsidRoot w:val="00B25D40"/>
     <w:rsid w:val="000B4835"/>
     <w:rsid w:val="001C7E6E"/>
+    <w:rsid w:val="002D2F18"/>
+    <w:rsid w:val="00303772"/>
     <w:rsid w:val="005F7BAE"/>
     <w:rsid w:val="006025A0"/>
     <w:rsid w:val="006922B5"/>
     <w:rsid w:val="00A9153E"/>
     <w:rsid w:val="00B25D40"/>
+    <w:rsid w:val="00B30EDA"/>
     <w:rsid w:val="00C777C3"/>
+    <w:rsid w:val="00D25355"/>
     <w:rsid w:val="00ED78EB"/>
     <w:rsid w:val="00F2698E"/>
     <w:rsid w:val="00F4037F"/>
@@ -4335,6 +4167,7 @@
     <w:lsdException w:name="HTML Sample" w:semiHidden="1" w:unhideWhenUsed="1"/>
     <w:lsdException w:name="HTML Typewriter" w:semiHidden="1" w:unhideWhenUsed="1"/>
     <w:lsdException w:name="HTML Variable" w:semiHidden="1" w:unhideWhenUsed="1"/>
+    <w:lsdException w:name="Normal Table" w:semiHidden="1" w:unhideWhenUsed="1"/>
     <w:lsdException w:name="annotation subject" w:semiHidden="1" w:unhideWhenUsed="1"/>
     <w:lsdException w:name="No List" w:semiHidden="1" w:unhideWhenUsed="1"/>
     <w:lsdException w:name="Outline List 1" w:semiHidden="1" w:unhideWhenUsed="1"/>
@@ -4377,8 +4210,11 @@
     <w:lsdException w:name="Table Contemporary" w:semiHidden="1" w:unhideWhenUsed="1"/>
     <w:lsdException w:name="Table Elegant" w:semiHidden="1" w:unhideWhenUsed="1"/>
     <w:lsdException w:name="Table Professional" w:semiHidden="1" w:unhideWhenUsed="1"/>
+    <w:lsdException w:name="Table Subtle 1" w:semiHidden="1" w:unhideWhenUsed="1"/>
     <w:lsdException w:name="Table Subtle 2" w:semiHidden="1" w:unhideWhenUsed="1"/>
     <w:lsdException w:name="Table Web 1" w:semiHidden="1" w:unhideWhenUsed="1"/>
+    <w:lsdException w:name="Table Web 2" w:semiHidden="1" w:unhideWhenUsed="1"/>
+    <w:lsdException w:name="Table Web 3" w:semiHidden="1" w:unhideWhenUsed="1"/>
     <w:lsdException w:name="Balloon Text" w:semiHidden="1" w:unhideWhenUsed="1"/>
     <w:lsdException w:name="Table Grid" w:uiPriority="59"/>
     <w:lsdException w:name="Table Theme" w:semiHidden="1" w:unhideWhenUsed="1"/>
@@ -4694,18 +4530,6 @@
   </w:style>
   <w:style w:type="paragraph" w:customStyle="1" w:styleId="E1C830B6D4974783B52C7AAF154313EA6">
     <w:name w:val="E1C830B6D4974783B52C7AAF154313EA6"/>
-    <w:rsid w:val="000B4835"/>
-    <w:pPr>
-      <w:spacing w:after="0" w:line="360" w:lineRule="auto"/>
-    </w:pPr>
-    <w:rPr>
-      <w:rFonts w:ascii="Times New Roman" w:eastAsia="Times New Roman" w:hAnsi="Times New Roman" w:cs="Times New Roman"/>
-      <w:sz w:val="24"/>
-      <w:szCs w:val="24"/>
-    </w:rPr>
-  </w:style>
-  <w:style w:type="paragraph" w:customStyle="1" w:styleId="F6F37545C52A46DD91A5945AF9A8F41E6">
-    <w:name w:val="F6F37545C52A46DD91A5945AF9A8F41E6"/>
     <w:rsid w:val="000B4835"/>
     <w:pPr>
       <w:spacing w:after="0" w:line="360" w:lineRule="auto"/>

</xml_diff>

<commit_message>
Added small changes to documents
</commit_message>
<xml_diff>
--- a/C61/Phase 1/Mandat.docx
+++ b/C61/Phase 1/Mandat.docx
@@ -1552,6 +1552,9 @@
       <w:bookmarkEnd w:id="3"/>
     </w:p>
     <w:p>
+      <w:pPr>
+        <w:jc w:val="both"/>
+      </w:pPr>
       <w:r>
         <w:t>Shift va posséder trois langages différents au lancement</w:t>
       </w:r>
@@ -1575,6 +1578,9 @@
       <w:bookmarkEnd w:id="4"/>
     </w:p>
     <w:p>
+      <w:pPr>
+        <w:jc w:val="both"/>
+      </w:pPr>
       <w:r>
         <w:t>Il est important d’offrir à l’utilisateur une courbe de difficulté</w:t>
       </w:r>
@@ -1855,6 +1861,9 @@
       <w:bookmarkEnd w:id="10"/>
     </w:p>
     <w:p>
+      <w:pPr>
+        <w:jc w:val="both"/>
+      </w:pPr>
       <w:r>
         <w:t>On recherche à avoir une application qui est facile d’accès et disponible sur différentes plateformes. Shift sera donc un site web. Il sera possible de l’utiliser par un ordinateur et même par appareil mobile.</w:t>
       </w:r>
@@ -4009,6 +4018,7 @@
     <w:rsidRoot w:val="00B25D40"/>
     <w:rsid w:val="000B4835"/>
     <w:rsid w:val="001C7E6E"/>
+    <w:rsid w:val="00263C9F"/>
     <w:rsid w:val="002D2F18"/>
     <w:rsid w:val="00303772"/>
     <w:rsid w:val="005F7BAE"/>

</xml_diff>

<commit_message>
Small tweaks to structure
</commit_message>
<xml_diff>
--- a/C61/Phase 1/Mandat.docx
+++ b/C61/Phase 1/Mandat.docx
@@ -1659,15 +1659,7 @@
         <w:jc w:val="both"/>
       </w:pPr>
       <w:r>
-        <w:t xml:space="preserve">C’est le mode standard du site. On peut le comparer à des exercices tandis que le mode aventure est l’examen. Au moment que l’utilisateur </w:t>
-      </w:r>
-      <w:proofErr w:type="spellStart"/>
-      <w:r>
-        <w:t>à</w:t>
-      </w:r>
-      <w:proofErr w:type="spellEnd"/>
-      <w:r>
-        <w:t xml:space="preserve"> choisi son langage et sa difficulté, il </w:t>
+        <w:t xml:space="preserve">C’est le mode standard du site. On peut le comparer à des exercices tandis que le mode aventure est l’examen. Au moment que l’utilisateur à choisi son langage et sa difficulté, il </w:t>
       </w:r>
       <w:r>
         <w:lastRenderedPageBreak/>
@@ -1844,6 +1836,9 @@
       <w:r>
         <w:t xml:space="preserve"> Il est possible d’avoir des mesures de protection pour éviter cette situation.</w:t>
       </w:r>
+      <w:r>
+        <w:t xml:space="preserve"> En d’autres mots, le site en entier dépend de la base de données.</w:t>
+      </w:r>
     </w:p>
     <w:p>
       <w:pPr>
@@ -1865,7 +1860,10 @@
         <w:jc w:val="both"/>
       </w:pPr>
       <w:r>
-        <w:t>On recherche à avoir une application qui est facile d’accès et disponible sur différentes plateformes. Shift sera donc un site web. Il sera possible de l’utiliser par un ordinateur et même par appareil mobile.</w:t>
+        <w:t>On recherche à avoir une application qui est facile d’accès et disponible sur différentes plateformes. Shift sera donc un site web. Il sera possible de l’utiliser par un</w:t>
+      </w:r>
+      <w:r>
+        <w:t xml:space="preserve"> ordinateur. Si le temps nous le permet, il sera possible d’utiliser le site avec un appareil mobile.</w:t>
       </w:r>
     </w:p>
     <w:p>
@@ -1896,7 +1894,14 @@
         </w:rPr>
       </w:pPr>
       <w:r>
-        <w:t xml:space="preserve">Shift ne cherche pas à révolutionner le monde. Plusieurs sites existent pour aider la dactylographie. Cependant, nous visons un publique cible différent de ces sites-là. </w:t>
+        <w:lastRenderedPageBreak/>
+        <w:t>Shift ne cherche pas à révolutionner le monde. Plusieurs sites existent pour aider la dactylographie. Cependant, nous visons un publique cible différent de ces sites-là</w:t>
+      </w:r>
+      <w:r>
+        <w:t xml:space="preserve"> et espérons trouver notre place sur ce marché.</w:t>
+      </w:r>
+      <w:r>
+        <w:t xml:space="preserve"> </w:t>
       </w:r>
     </w:p>
     <w:p>
@@ -4024,6 +4029,7 @@
     <w:rsid w:val="005F7BAE"/>
     <w:rsid w:val="006025A0"/>
     <w:rsid w:val="006922B5"/>
+    <w:rsid w:val="00715BBD"/>
     <w:rsid w:val="00A9153E"/>
     <w:rsid w:val="00B25D40"/>
     <w:rsid w:val="00B30EDA"/>

</xml_diff>